<commit_message>
Added sketches and more presentation script
</commit_message>
<xml_diff>
--- a/presentation.docx
+++ b/presentation.docx
@@ -101,25 +101,7 @@
           <w:sz w:val="24"/>
           <w:szCs w:val="24"/>
         </w:rPr>
-        <w:t xml:space="preserve">Tyler:  We started with developing the theme.  We had a handful of domains we could use but we settled on </w:t>
-      </w:r>
-      <w:proofErr w:type="spellStart"/>
-      <w:r>
-        <w:rPr>
-          <w:rFonts w:ascii="Times New Roman" w:hAnsi="Times New Roman" w:cs="Times New Roman"/>
-          <w:sz w:val="24"/>
-          <w:szCs w:val="24"/>
-        </w:rPr>
-        <w:t>escapes.today</w:t>
-      </w:r>
-      <w:proofErr w:type="spellEnd"/>
-      <w:r>
-        <w:rPr>
-          <w:rFonts w:ascii="Times New Roman" w:hAnsi="Times New Roman" w:cs="Times New Roman"/>
-          <w:sz w:val="24"/>
-          <w:szCs w:val="24"/>
-        </w:rPr>
-        <w:t xml:space="preserve"> as it offered us the company name as well.  We then created a logo and began work on our home page.</w:t>
+        <w:t>Tyler:  We started with developing the theme.  We had a handful of domains we could use but we settled on escapes.today as it offered us the company name as well.  We then created a logo and began work on our home page.</w:t>
       </w:r>
     </w:p>
     <w:p>
@@ -161,25 +143,7 @@
           <w:sz w:val="24"/>
           <w:szCs w:val="24"/>
         </w:rPr>
-        <w:t xml:space="preserve">Tyler:  We then began work creating the actual page.  Clayton began working on the slider using </w:t>
-      </w:r>
-      <w:proofErr w:type="spellStart"/>
-      <w:r>
-        <w:rPr>
-          <w:rFonts w:ascii="Times New Roman" w:hAnsi="Times New Roman" w:cs="Times New Roman"/>
-          <w:sz w:val="24"/>
-          <w:szCs w:val="24"/>
-        </w:rPr>
-        <w:t>Jquery</w:t>
-      </w:r>
-      <w:proofErr w:type="spellEnd"/>
-      <w:r>
-        <w:rPr>
-          <w:rFonts w:ascii="Times New Roman" w:hAnsi="Times New Roman" w:cs="Times New Roman"/>
-          <w:sz w:val="24"/>
-          <w:szCs w:val="24"/>
-        </w:rPr>
-        <w:t xml:space="preserve">.  I began finding images to use for our home page.  These images would need to be cited, optimized, and placed into the slider once it was finished.  </w:t>
+        <w:t xml:space="preserve">Tyler:  We then began work creating the actual page.  Clayton began working on the slider using Jquery.  I began finding images to use for our home page.  These images would need to be cited, optimized, and placed into the slider once it was finished.  </w:t>
       </w:r>
     </w:p>
     <w:p>
@@ -214,6 +178,144 @@
           <w:szCs w:val="24"/>
         </w:rPr>
         <w:t xml:space="preserve">Tyler:  </w:t>
+      </w:r>
+      <w:r>
+        <w:rPr>
+          <w:rFonts w:ascii="Times New Roman" w:hAnsi="Times New Roman" w:cs="Times New Roman"/>
+          <w:sz w:val="24"/>
+          <w:szCs w:val="24"/>
+        </w:rPr>
+        <w:t>Majority of the images I found were from Pixabay, which is a public domain no attribution required picture website.  Otherwise my images were under the Creative Commons Sharealike 3.0 unported license, many found from Wikipedia.  I took images and resized them to 1920 x 1080 at a resolution of 300 dpi.  We encountered some loading time issues by having the pictures at a maximum quality, making some images take seconds to load.  I downsampled them to 20% quality when I saved them for web.  This decreased the loading times drastically.  I decided on two images per country, making a total of 6 images.</w:t>
+      </w:r>
+    </w:p>
+    <w:p>
+      <w:pPr>
+        <w:rPr>
+          <w:rFonts w:ascii="Times New Roman" w:hAnsi="Times New Roman" w:cs="Times New Roman"/>
+          <w:sz w:val="24"/>
+          <w:szCs w:val="24"/>
+        </w:rPr>
+      </w:pPr>
+    </w:p>
+    <w:p>
+      <w:pPr>
+        <w:rPr>
+          <w:rFonts w:ascii="Times New Roman" w:hAnsi="Times New Roman" w:cs="Times New Roman"/>
+          <w:sz w:val="24"/>
+          <w:szCs w:val="24"/>
+        </w:rPr>
+      </w:pPr>
+      <w:r>
+        <w:rPr>
+          <w:rFonts w:ascii="Times New Roman" w:hAnsi="Times New Roman" w:cs="Times New Roman"/>
+          <w:sz w:val="24"/>
+          <w:szCs w:val="24"/>
+        </w:rPr>
+        <w:t xml:space="preserve">Tyler:  I then started finding images for Italy.  This is where I hit some roadblocks since finding images to use was a bit difficult.  Eventually I decided on 3 Points of Interest, a restaurant, a hotel, and a rent-a-car company.  For Italy, I found pictures of the Milan Cathedral, Trevi Palace, and </w:t>
+      </w:r>
+      <w:r>
+        <w:rPr>
+          <w:rFonts w:ascii="Times New Roman" w:hAnsi="Times New Roman" w:cs="Times New Roman"/>
+          <w:sz w:val="24"/>
+          <w:szCs w:val="24"/>
+        </w:rPr>
+        <w:t>Tower of Pisa.  Here is where I started placing the images into the website, and giving details such as descriptions, price, and locations.  I found a company named Viator which offers tours of the locations.  We, as a business would have partnered with them to give a lower cost.  I then found a hotel and restaurant using tripadvisor which offered rates and prices.  Finally the rent-a-car company I chose would be Enterprise, I chose them because they had locations in Italy and Jamaica, so their rates would be the same.</w:t>
+      </w:r>
+    </w:p>
+    <w:p>
+      <w:pPr>
+        <w:rPr>
+          <w:rFonts w:ascii="Times New Roman" w:hAnsi="Times New Roman" w:cs="Times New Roman"/>
+          <w:sz w:val="24"/>
+          <w:szCs w:val="24"/>
+        </w:rPr>
+      </w:pPr>
+    </w:p>
+    <w:p>
+      <w:pPr>
+        <w:rPr>
+          <w:rFonts w:ascii="Times New Roman" w:hAnsi="Times New Roman" w:cs="Times New Roman"/>
+          <w:sz w:val="24"/>
+          <w:szCs w:val="24"/>
+        </w:rPr>
+      </w:pPr>
+      <w:r>
+        <w:rPr>
+          <w:rFonts w:ascii="Times New Roman" w:hAnsi="Times New Roman" w:cs="Times New Roman"/>
+          <w:sz w:val="24"/>
+          <w:szCs w:val="24"/>
+        </w:rPr>
+        <w:lastRenderedPageBreak/>
+        <w:t xml:space="preserve">Tyler:  I then used the same process to gather images and details for the Japan locations and Jamaica locations.  I then set to work on creating the package deals, making two for each, and a special package for Italy.  The packages consisted of an Explorer package, which gave all points of interest, a city package, which gave a hotel room, restaurant, and point of interest, and finally the escape package.  The escape package was only for Italy and gave everything we had to offer with a nice discount.  </w:t>
+      </w:r>
+    </w:p>
+    <w:p>
+      <w:pPr>
+        <w:rPr>
+          <w:rFonts w:ascii="Times New Roman" w:hAnsi="Times New Roman" w:cs="Times New Roman"/>
+          <w:sz w:val="24"/>
+          <w:szCs w:val="24"/>
+        </w:rPr>
+      </w:pPr>
+    </w:p>
+    <w:p>
+      <w:pPr>
+        <w:rPr>
+          <w:rFonts w:ascii="Times New Roman" w:hAnsi="Times New Roman" w:cs="Times New Roman"/>
+          <w:sz w:val="24"/>
+          <w:szCs w:val="24"/>
+        </w:rPr>
+      </w:pPr>
+    </w:p>
+    <w:p>
+      <w:pPr>
+        <w:rPr>
+          <w:rFonts w:ascii="Times New Roman" w:hAnsi="Times New Roman" w:cs="Times New Roman"/>
+          <w:sz w:val="24"/>
+          <w:szCs w:val="24"/>
+        </w:rPr>
+      </w:pPr>
+      <w:r>
+        <w:rPr>
+          <w:rFonts w:ascii="Times New Roman" w:hAnsi="Times New Roman" w:cs="Times New Roman"/>
+          <w:sz w:val="24"/>
+          <w:szCs w:val="24"/>
+        </w:rPr>
+        <w:t xml:space="preserve">Tyler:  We then began to add finishing touches on the site, I wrote scripts for the about us page, and found the info for the travel tips.  My major job after making sure all the images were complete and optimized for web was to create the citations page.  Since the citations page was a bit hidden and out of the way, I just made a simple table with the needed citations and pictures.  </w:t>
+      </w:r>
+    </w:p>
+    <w:p>
+      <w:pPr>
+        <w:rPr>
+          <w:rFonts w:ascii="Times New Roman" w:hAnsi="Times New Roman" w:cs="Times New Roman"/>
+          <w:sz w:val="24"/>
+          <w:szCs w:val="24"/>
+        </w:rPr>
+      </w:pPr>
+    </w:p>
+    <w:p>
+      <w:pPr>
+        <w:rPr>
+          <w:rFonts w:ascii="Times New Roman" w:hAnsi="Times New Roman" w:cs="Times New Roman"/>
+          <w:sz w:val="24"/>
+          <w:szCs w:val="24"/>
+        </w:rPr>
+      </w:pPr>
+      <w:r>
+        <w:rPr>
+          <w:rFonts w:ascii="Times New Roman" w:hAnsi="Times New Roman" w:cs="Times New Roman"/>
+          <w:sz w:val="24"/>
+          <w:szCs w:val="24"/>
+        </w:rPr>
+        <w:t>Tyler:  We then began to work on making sure we hit everything on the rubric.  Cross browser capability with Google Chrome and Internet Explorer, making sure links</w:t>
+      </w:r>
+      <w:r>
+        <w:rPr>
+          <w:rFonts w:ascii="Times New Roman" w:hAnsi="Times New Roman" w:cs="Times New Roman"/>
+          <w:sz w:val="24"/>
+          <w:szCs w:val="24"/>
+        </w:rPr>
+        <w:t xml:space="preserve"> were working, and validating etc.</w:t>
       </w:r>
       <w:bookmarkStart w:id="0" w:name="_GoBack"/>
       <w:bookmarkEnd w:id="0"/>

</xml_diff>

<commit_message>
Deleted Escape package from Italy Edited presentation.docx
</commit_message>
<xml_diff>
--- a/presentation.docx
+++ b/presentation.docx
@@ -142,24 +142,88 @@
           <w:sz w:val="24"/>
           <w:szCs w:val="24"/>
         </w:rPr>
-        <w:t xml:space="preserve">  We started with sketching out our storyboard for the page.  We decided we’d made a slider with a header and footer.  The header and footer would stay universal through-out the website.  We then decided the countries we would allow customers to visit, deciding on Italy, Japan, and Jamaica.</w:t>
-      </w:r>
-    </w:p>
-    <w:p>
-      <w:pPr>
-        <w:rPr>
-          <w:rFonts w:ascii="Times New Roman" w:hAnsi="Times New Roman" w:cs="Times New Roman"/>
-          <w:sz w:val="24"/>
-          <w:szCs w:val="24"/>
-        </w:rPr>
-      </w:pPr>
-      <w:r>
-        <w:rPr>
-          <w:rFonts w:ascii="Times New Roman" w:hAnsi="Times New Roman" w:cs="Times New Roman"/>
-          <w:sz w:val="24"/>
-          <w:szCs w:val="24"/>
-        </w:rPr>
-        <w:t xml:space="preserve">Tyler:  We then began work creating the actual page.  Clayton began working on the slider using Jquery.  I began finding images to use for our home page.  These images would need to be cited, optimized, and placed into the slider once it was finished.  </w:t>
+        <w:t xml:space="preserve">  We started with sketching out our storyboard for the page</w:t>
+      </w:r>
+      <w:r>
+        <w:rPr>
+          <w:rFonts w:ascii="Times New Roman" w:hAnsi="Times New Roman" w:cs="Times New Roman"/>
+          <w:sz w:val="24"/>
+          <w:szCs w:val="24"/>
+        </w:rPr>
+        <w:t>.  We decided we’d mak</w:t>
+      </w:r>
+      <w:r>
+        <w:rPr>
+          <w:rFonts w:ascii="Times New Roman" w:hAnsi="Times New Roman" w:cs="Times New Roman"/>
+          <w:sz w:val="24"/>
+          <w:szCs w:val="24"/>
+        </w:rPr>
+        <w:t>e a slider with a header and footer.  The header and footer would stay universal through-out the website.  We then decided</w:t>
+      </w:r>
+      <w:r>
+        <w:rPr>
+          <w:rFonts w:ascii="Times New Roman" w:hAnsi="Times New Roman" w:cs="Times New Roman"/>
+          <w:sz w:val="24"/>
+          <w:szCs w:val="24"/>
+        </w:rPr>
+        <w:t xml:space="preserve"> that</w:t>
+      </w:r>
+      <w:r>
+        <w:rPr>
+          <w:rFonts w:ascii="Times New Roman" w:hAnsi="Times New Roman" w:cs="Times New Roman"/>
+          <w:sz w:val="24"/>
+          <w:szCs w:val="24"/>
+        </w:rPr>
+        <w:t xml:space="preserve"> the countries </w:t>
+      </w:r>
+      <w:r>
+        <w:rPr>
+          <w:rFonts w:ascii="Times New Roman" w:hAnsi="Times New Roman" w:cs="Times New Roman"/>
+          <w:sz w:val="24"/>
+          <w:szCs w:val="24"/>
+        </w:rPr>
+        <w:t xml:space="preserve">would be </w:t>
+      </w:r>
+      <w:r>
+        <w:rPr>
+          <w:rFonts w:ascii="Times New Roman" w:hAnsi="Times New Roman" w:cs="Times New Roman"/>
+          <w:sz w:val="24"/>
+          <w:szCs w:val="24"/>
+        </w:rPr>
+        <w:t>Italy, Japan, and Jamaica.</w:t>
+      </w:r>
+    </w:p>
+    <w:p>
+      <w:pPr>
+        <w:rPr>
+          <w:rFonts w:ascii="Times New Roman" w:hAnsi="Times New Roman" w:cs="Times New Roman"/>
+          <w:sz w:val="24"/>
+          <w:szCs w:val="24"/>
+        </w:rPr>
+      </w:pPr>
+      <w:r>
+        <w:rPr>
+          <w:rFonts w:ascii="Times New Roman" w:hAnsi="Times New Roman" w:cs="Times New Roman"/>
+          <w:sz w:val="24"/>
+          <w:szCs w:val="24"/>
+        </w:rPr>
+        <w:t>Tyler:  We then began work creating the actual page</w:t>
+      </w:r>
+      <w:r>
+        <w:rPr>
+          <w:rFonts w:ascii="Times New Roman" w:hAnsi="Times New Roman" w:cs="Times New Roman"/>
+          <w:sz w:val="24"/>
+          <w:szCs w:val="24"/>
+        </w:rPr>
+        <w:t xml:space="preserve">.  </w:t>
+      </w:r>
+      <w:r>
+        <w:rPr>
+          <w:rFonts w:ascii="Times New Roman" w:hAnsi="Times New Roman" w:cs="Times New Roman"/>
+          <w:sz w:val="24"/>
+          <w:szCs w:val="24"/>
+        </w:rPr>
+        <w:t xml:space="preserve">I began finding images to use for our home page.  These images would need to be cited, optimized, and placed into the slider once it was finished.  </w:t>
       </w:r>
     </w:p>
     <w:p>
@@ -251,7 +315,39 @@
           <w:sz w:val="24"/>
           <w:szCs w:val="24"/>
         </w:rPr>
-        <w:t xml:space="preserve">  Here is where I started placing the images into the website, and giving details such as descriptions, price, and locations.  I found a company named Viator which offers tours of the locations.  We, as a business would have partnered with them to give a lower cost.  I then found a hotel and restaurant using tripadvisor which offered rates and prices.  Finally the rent-a-car company I chose would be Enterprise, I chose them because they had locations in Italy and Jamaica, so their rates would be the same.</w:t>
+        <w:t xml:space="preserve">  Here is where I started placing the images into the website, and giving details such as descriptions, price, and locations.  I found a company named Viator which offers tours of the locations.  We, as a business have partnered with them to give a lower cost.  I then found a hotel and restaurant using tripadvisor which offered rates and prices.  Finally the rent-a-car company</w:t>
+      </w:r>
+      <w:r>
+        <w:rPr>
+          <w:rFonts w:ascii="Times New Roman" w:hAnsi="Times New Roman" w:cs="Times New Roman"/>
+          <w:sz w:val="24"/>
+          <w:szCs w:val="24"/>
+        </w:rPr>
+        <w:t xml:space="preserve"> would be Enterprise.</w:t>
+      </w:r>
+      <w:r>
+        <w:rPr>
+          <w:rFonts w:ascii="Times New Roman" w:hAnsi="Times New Roman" w:cs="Times New Roman"/>
+          <w:sz w:val="24"/>
+          <w:szCs w:val="24"/>
+        </w:rPr>
+        <w:t xml:space="preserve"> I </w:t>
+      </w:r>
+      <w:r>
+        <w:rPr>
+          <w:rFonts w:ascii="Times New Roman" w:hAnsi="Times New Roman" w:cs="Times New Roman"/>
+          <w:sz w:val="24"/>
+          <w:szCs w:val="24"/>
+        </w:rPr>
+        <w:t>selected enterprise</w:t>
+      </w:r>
+      <w:r>
+        <w:rPr>
+          <w:rFonts w:ascii="Times New Roman" w:hAnsi="Times New Roman" w:cs="Times New Roman"/>
+          <w:sz w:val="24"/>
+          <w:szCs w:val="24"/>
+        </w:rPr>
+        <w:t xml:space="preserve"> because they had locations in Italy and Jamaica, so their rates would be the same.</w:t>
       </w:r>
     </w:p>
     <w:p>
@@ -306,77 +402,133 @@
         </w:rPr>
         <w:t>Tyler:  Then I began finding images for the destinations page.  I found some longer images that really captured the scene of the country and optimized them to 1920 x 300, 300 dpi, and saved for web at 20%.</w:t>
       </w:r>
+    </w:p>
+    <w:p>
+      <w:pPr>
+        <w:rPr>
+          <w:rFonts w:ascii="Times New Roman" w:hAnsi="Times New Roman" w:cs="Times New Roman"/>
+          <w:sz w:val="24"/>
+          <w:szCs w:val="24"/>
+        </w:rPr>
+      </w:pPr>
+    </w:p>
+    <w:p>
+      <w:pPr>
+        <w:rPr>
+          <w:rFonts w:ascii="Times New Roman" w:hAnsi="Times New Roman" w:cs="Times New Roman"/>
+          <w:sz w:val="24"/>
+          <w:szCs w:val="24"/>
+        </w:rPr>
+      </w:pPr>
+    </w:p>
+    <w:p>
+      <w:pPr>
+        <w:rPr>
+          <w:rFonts w:ascii="Times New Roman" w:hAnsi="Times New Roman" w:cs="Times New Roman"/>
+          <w:sz w:val="24"/>
+          <w:szCs w:val="24"/>
+        </w:rPr>
+      </w:pPr>
+      <w:r>
+        <w:rPr>
+          <w:rFonts w:ascii="Times New Roman" w:hAnsi="Times New Roman" w:cs="Times New Roman"/>
+          <w:sz w:val="24"/>
+          <w:szCs w:val="24"/>
+        </w:rPr>
+        <w:t xml:space="preserve">Tyler:  We then began to add finishing touches on the site, I </w:t>
+      </w:r>
+      <w:r>
+        <w:rPr>
+          <w:rFonts w:ascii="Times New Roman" w:hAnsi="Times New Roman" w:cs="Times New Roman"/>
+          <w:sz w:val="24"/>
+          <w:szCs w:val="24"/>
+        </w:rPr>
+        <w:t xml:space="preserve">then </w:t>
+      </w:r>
+      <w:r>
+        <w:rPr>
+          <w:rFonts w:ascii="Times New Roman" w:hAnsi="Times New Roman" w:cs="Times New Roman"/>
+          <w:sz w:val="24"/>
+          <w:szCs w:val="24"/>
+        </w:rPr>
+        <w:t xml:space="preserve">wrote </w:t>
+      </w:r>
+      <w:r>
+        <w:rPr>
+          <w:rFonts w:ascii="Times New Roman" w:hAnsi="Times New Roman" w:cs="Times New Roman"/>
+          <w:sz w:val="24"/>
+          <w:szCs w:val="24"/>
+        </w:rPr>
+        <w:t xml:space="preserve">text </w:t>
+      </w:r>
+      <w:r>
+        <w:rPr>
+          <w:rFonts w:ascii="Times New Roman" w:hAnsi="Times New Roman" w:cs="Times New Roman"/>
+          <w:sz w:val="24"/>
+          <w:szCs w:val="24"/>
+        </w:rPr>
+        <w:t xml:space="preserve">scripts for the about us page, and found the info for the travel tips.  My major job after making sure all the images were complete and optimized for web was to create the citations page.  Since the citations page was a bit hidden and out of the way, I just made a simple table with the needed citations and pictures.  </w:t>
+      </w:r>
+    </w:p>
+    <w:p>
+      <w:pPr>
+        <w:rPr>
+          <w:rFonts w:ascii="Times New Roman" w:hAnsi="Times New Roman" w:cs="Times New Roman"/>
+          <w:sz w:val="24"/>
+          <w:szCs w:val="24"/>
+        </w:rPr>
+      </w:pPr>
+    </w:p>
+    <w:p>
+      <w:pPr>
+        <w:rPr>
+          <w:rFonts w:ascii="Times New Roman" w:hAnsi="Times New Roman" w:cs="Times New Roman"/>
+          <w:sz w:val="24"/>
+          <w:szCs w:val="24"/>
+        </w:rPr>
+      </w:pPr>
+      <w:r>
+        <w:rPr>
+          <w:rFonts w:ascii="Times New Roman" w:hAnsi="Times New Roman" w:cs="Times New Roman"/>
+          <w:sz w:val="24"/>
+          <w:szCs w:val="24"/>
+        </w:rPr>
+        <w:t xml:space="preserve">Tyler:  We then began to work on making sure </w:t>
+      </w:r>
+      <w:r>
+        <w:rPr>
+          <w:rFonts w:ascii="Times New Roman" w:hAnsi="Times New Roman" w:cs="Times New Roman"/>
+          <w:sz w:val="24"/>
+          <w:szCs w:val="24"/>
+        </w:rPr>
+        <w:t>the website had  c</w:t>
+      </w:r>
+      <w:r>
+        <w:rPr>
+          <w:rFonts w:ascii="Times New Roman" w:hAnsi="Times New Roman" w:cs="Times New Roman"/>
+          <w:sz w:val="24"/>
+          <w:szCs w:val="24"/>
+        </w:rPr>
+        <w:t>ross browser capability with Google Chrome and Internet Explorer, making sure links</w:t>
+      </w:r>
+      <w:r>
+        <w:rPr>
+          <w:rFonts w:ascii="Times New Roman" w:hAnsi="Times New Roman" w:cs="Times New Roman"/>
+          <w:sz w:val="24"/>
+          <w:szCs w:val="24"/>
+        </w:rPr>
+        <w:t xml:space="preserve"> w</w:t>
+      </w:r>
+      <w:r>
+        <w:rPr>
+          <w:rFonts w:ascii="Times New Roman" w:hAnsi="Times New Roman" w:cs="Times New Roman"/>
+          <w:sz w:val="24"/>
+          <w:szCs w:val="24"/>
+        </w:rPr>
+        <w:t>ere working, and validating the code.</w:t>
+      </w:r>
       <w:bookmarkStart w:id="0" w:name="_GoBack"/>
       <w:bookmarkEnd w:id="0"/>
-    </w:p>
-    <w:p>
-      <w:pPr>
-        <w:rPr>
-          <w:rFonts w:ascii="Times New Roman" w:hAnsi="Times New Roman" w:cs="Times New Roman"/>
-          <w:sz w:val="24"/>
-          <w:szCs w:val="24"/>
-        </w:rPr>
-      </w:pPr>
-    </w:p>
-    <w:p>
-      <w:pPr>
-        <w:rPr>
-          <w:rFonts w:ascii="Times New Roman" w:hAnsi="Times New Roman" w:cs="Times New Roman"/>
-          <w:sz w:val="24"/>
-          <w:szCs w:val="24"/>
-        </w:rPr>
-      </w:pPr>
-    </w:p>
-    <w:p>
-      <w:pPr>
-        <w:rPr>
-          <w:rFonts w:ascii="Times New Roman" w:hAnsi="Times New Roman" w:cs="Times New Roman"/>
-          <w:sz w:val="24"/>
-          <w:szCs w:val="24"/>
-        </w:rPr>
-      </w:pPr>
-      <w:r>
-        <w:rPr>
-          <w:rFonts w:ascii="Times New Roman" w:hAnsi="Times New Roman" w:cs="Times New Roman"/>
-          <w:sz w:val="24"/>
-          <w:szCs w:val="24"/>
-        </w:rPr>
-        <w:t xml:space="preserve">Tyler:  We then began to add finishing touches on the site, I wrote scripts for the about us page, and found the info for the travel tips.  My major job after making sure all the images were complete and optimized for web was to create the citations page.  Since the citations page was a bit hidden and out of the way, I just made a simple table with the needed citations and pictures.  </w:t>
-      </w:r>
-    </w:p>
-    <w:p>
-      <w:pPr>
-        <w:rPr>
-          <w:rFonts w:ascii="Times New Roman" w:hAnsi="Times New Roman" w:cs="Times New Roman"/>
-          <w:sz w:val="24"/>
-          <w:szCs w:val="24"/>
-        </w:rPr>
-      </w:pPr>
-    </w:p>
-    <w:p>
-      <w:pPr>
-        <w:rPr>
-          <w:rFonts w:ascii="Times New Roman" w:hAnsi="Times New Roman" w:cs="Times New Roman"/>
-          <w:sz w:val="24"/>
-          <w:szCs w:val="24"/>
-        </w:rPr>
-      </w:pPr>
-      <w:r>
-        <w:rPr>
-          <w:rFonts w:ascii="Times New Roman" w:hAnsi="Times New Roman" w:cs="Times New Roman"/>
-          <w:sz w:val="24"/>
-          <w:szCs w:val="24"/>
-        </w:rPr>
-        <w:t>Tyler:  We then began to work on making sure we hit everything on the rubric.  Cross browser capability with Google Chrome and Internet Explorer, making sure links</w:t>
-      </w:r>
-      <w:r>
-        <w:rPr>
-          <w:rFonts w:ascii="Times New Roman" w:hAnsi="Times New Roman" w:cs="Times New Roman"/>
-          <w:sz w:val="24"/>
-          <w:szCs w:val="24"/>
-        </w:rPr>
-        <w:t xml:space="preserve"> were working, and validating etc.</w:t>
-      </w:r>
     </w:p>
     <w:sectPr>
       <w:pgSz w:w="12240" w:h="15840"/>

</xml_diff>